<commit_message>
lazy commit, fixed bugs, updated methods
</commit_message>
<xml_diff>
--- a/text/methods_v1.docx
+++ b/text/methods_v1.docx
@@ -12,6 +12,9 @@
     </w:p>
     <w:p/>
     <w:p>
+      <w:pPr>
+        <w:ind w:firstLine="720"/>
+      </w:pPr>
       <w:r>
         <w:t xml:space="preserve">Samples were obtained and quality controlled using methods from Swamy et al.* Each sample was aligned to the hg38 </w:t>
       </w:r>
@@ -141,10 +144,16 @@
       </w:r>
       <w:proofErr w:type="spellEnd"/>
       <w:r>
-        <w:t xml:space="preserve"> to find open reading frames for each transcript</w:t>
-      </w:r>
-      <w:r>
-        <w:t xml:space="preserve">. Transcripts with a detectable open reading frame are classified as protein-coding, and transcripts lacking an ORF are considered non-coding. </w:t>
+        <w:t xml:space="preserve"> to find open reading frames for each</w:t>
+      </w:r>
+      <w:r>
+        <w:t xml:space="preserve"> novel</w:t>
+      </w:r>
+      <w:r>
+        <w:t xml:space="preserve"> transcript</w:t>
+      </w:r>
+      <w:r>
+        <w:t xml:space="preserve">. </w:t>
       </w:r>
     </w:p>
     <w:p>
@@ -171,15 +180,13 @@
         <w:t>*, comparing each tissue against a synthetic set of samples constructed from random sampling from each tissue type.</w:t>
       </w:r>
       <w:r>
-        <w:t xml:space="preserve"> We then found the global percent spliced </w:t>
-      </w:r>
-      <w:proofErr w:type="gramStart"/>
-      <w:r>
-        <w:t>in(</w:t>
-      </w:r>
-      <w:proofErr w:type="gramEnd"/>
-      <w:r>
-        <w:t xml:space="preserve">PSI) for each alternatively spliced exon by summing all inclusion reads and all exclusion reads, </w:t>
+        <w:t xml:space="preserve"> We then found the global percent spliced in</w:t>
+      </w:r>
+      <w:r>
+        <w:t xml:space="preserve"> </w:t>
+      </w:r>
+      <w:r>
+        <w:t xml:space="preserve">(PSI) for each alternatively spliced exon by summing all inclusion reads and all exclusion reads, </w:t>
       </w:r>
       <w:r>
         <w:t>(</w:t>
@@ -191,15 +198,10 @@
         <w:t>)</w:t>
       </w:r>
       <w:r>
-        <w:t xml:space="preserve"> </w:t>
-      </w:r>
-      <w:proofErr w:type="spellStart"/>
-      <w:r>
-        <w:t>for</w:t>
-      </w:r>
-      <w:proofErr w:type="spellEnd"/>
-      <w:r>
-        <w:t xml:space="preserve"> each AS event associated with a given exon.</w:t>
+        <w:t xml:space="preserve"> for each AS event associated with a given exon</w:t>
+      </w:r>
+      <w:r>
+        <w:t xml:space="preserve"> in each sample.</w:t>
       </w:r>
       <w:bookmarkStart w:id="0" w:name="_GoBack"/>
       <w:bookmarkEnd w:id="0"/>
@@ -227,7 +229,7 @@
     </w:rPrDefault>
     <w:pPrDefault/>
   </w:docDefaults>
-  <w:latentStyles w:defLockedState="0" w:defUIPriority="99" w:defSemiHidden="0" w:defUnhideWhenUsed="0" w:defQFormat="0" w:count="376">
+  <w:latentStyles w:defLockedState="0" w:defUIPriority="99" w:defSemiHidden="0" w:defUnhideWhenUsed="0" w:defQFormat="0" w:count="377">
     <w:lsdException w:name="Normal" w:uiPriority="0" w:qFormat="1"/>
     <w:lsdException w:name="heading 1" w:uiPriority="9" w:qFormat="1"/>
     <w:lsdException w:name="heading 2" w:semiHidden="1" w:uiPriority="9" w:unhideWhenUsed="1" w:qFormat="1"/>
@@ -333,7 +335,6 @@
     <w:lsdException w:name="HTML Sample" w:semiHidden="1" w:unhideWhenUsed="1"/>
     <w:lsdException w:name="HTML Typewriter" w:semiHidden="1" w:unhideWhenUsed="1"/>
     <w:lsdException w:name="HTML Variable" w:semiHidden="1" w:unhideWhenUsed="1"/>
-    <w:lsdException w:name="Normal Table" w:semiHidden="1" w:unhideWhenUsed="1"/>
     <w:lsdException w:name="annotation subject" w:semiHidden="1" w:unhideWhenUsed="1"/>
     <w:lsdException w:name="No List" w:semiHidden="1" w:unhideWhenUsed="1"/>
     <w:lsdException w:name="Outline List 1" w:semiHidden="1" w:unhideWhenUsed="1"/>
@@ -380,10 +381,8 @@
     <w:lsdException w:name="Table Subtle 2" w:semiHidden="1" w:unhideWhenUsed="1"/>
     <w:lsdException w:name="Table Web 1" w:semiHidden="1" w:unhideWhenUsed="1"/>
     <w:lsdException w:name="Table Web 2" w:semiHidden="1" w:unhideWhenUsed="1"/>
-    <w:lsdException w:name="Table Web 3" w:semiHidden="1" w:unhideWhenUsed="1"/>
     <w:lsdException w:name="Balloon Text" w:semiHidden="1" w:unhideWhenUsed="1"/>
     <w:lsdException w:name="Table Grid" w:uiPriority="39"/>
-    <w:lsdException w:name="Table Theme" w:semiHidden="1" w:unhideWhenUsed="1"/>
     <w:lsdException w:name="Placeholder Text" w:semiHidden="1"/>
     <w:lsdException w:name="No Spacing" w:uiPriority="1" w:qFormat="1"/>
     <w:lsdException w:name="Light Shading" w:uiPriority="60"/>
@@ -604,6 +603,7 @@
     <w:lsdException w:name="Hashtag" w:semiHidden="1" w:unhideWhenUsed="1"/>
     <w:lsdException w:name="Unresolved Mention" w:semiHidden="1" w:unhideWhenUsed="1"/>
     <w:lsdException w:name="Smart Link" w:semiHidden="1" w:unhideWhenUsed="1"/>
+    <w:lsdException w:name="Smart Link Error" w:semiHidden="1" w:unhideWhenUsed="1"/>
   </w:latentStyles>
   <w:style w:type="paragraph" w:default="1" w:styleId="Normal">
     <w:name w:val="Normal"/>

</xml_diff>

<commit_message>
updated text; methods reflects comments from writing group; reference_v2.docx specifies formatting for paper
</commit_message>
<xml_diff>
--- a/text/methods_v1.docx
+++ b/text/methods_v1.docx
@@ -13,198 +13,1274 @@
     <w:p/>
     <w:p>
       <w:pPr>
+        <w:spacing w:line="360" w:lineRule="auto"/>
+        <w:rPr>
+          <w:b/>
+          <w:bCs/>
+        </w:rPr>
+      </w:pPr>
+      <w:r>
+        <w:rPr>
+          <w:b/>
+          <w:bCs/>
+        </w:rPr>
+        <w:t>Construction of initial tissue specific transcriptomes.</w:t>
+      </w:r>
+    </w:p>
+    <w:p>
+      <w:pPr>
+        <w:spacing w:line="360" w:lineRule="auto"/>
         <w:ind w:firstLine="720"/>
       </w:pPr>
       <w:r>
-        <w:t xml:space="preserve">Samples were obtained and quality controlled using methods from Swamy et al.* Each sample was aligned to the hg38 </w:t>
+        <w:t>We identified studies with healthy, unperturbed RNA-seq samples</w:t>
+      </w:r>
+      <w:r>
+        <w:t xml:space="preserve"> from 52 distinct subtissue regions of the body</w:t>
+      </w:r>
+      <w:r>
+        <w:t>,</w:t>
+      </w:r>
+      <w:r>
+        <w:t xml:space="preserve"> downloaded and </w:t>
+      </w:r>
+      <w:r>
+        <w:t>performed</w:t>
+      </w:r>
+      <w:r>
+        <w:t xml:space="preserve"> </w:t>
+      </w:r>
+      <w:r>
+        <w:t xml:space="preserve">quality </w:t>
+      </w:r>
+      <w:r>
+        <w:t>control</w:t>
+      </w:r>
+      <w:r>
+        <w:t xml:space="preserve"> on</w:t>
+      </w:r>
+      <w:r>
+        <w:t xml:space="preserve"> the pertinent sequencing data </w:t>
+      </w:r>
+      <w:r>
+        <w:t xml:space="preserve">from the sequence read </w:t>
+      </w:r>
+      <w:r>
+        <w:t>archive (</w:t>
+      </w:r>
+      <w:r>
+        <w:t>SRA)</w:t>
+      </w:r>
+      <w:r>
+        <w:t xml:space="preserve"> using methods from Swamy et al. </w:t>
+      </w:r>
+      <w:r>
+        <w:t>We aligned e</w:t>
+      </w:r>
+      <w:r>
+        <w:t xml:space="preserve">ach sample to the </w:t>
+      </w:r>
+      <w:r>
+        <w:t>G</w:t>
+      </w:r>
+      <w:r>
+        <w:t>encode V</w:t>
+      </w:r>
+      <w:r>
+        <w:t>28</w:t>
+      </w:r>
+      <w:r>
+        <w:t xml:space="preserve"> hg38</w:t>
+      </w:r>
+      <w:r>
+        <w:t xml:space="preserve"> assembly using </w:t>
+      </w:r>
+      <w:r>
+        <w:t xml:space="preserve">the </w:t>
+      </w:r>
+      <w:commentRangeStart w:id="0"/>
+      <w:r>
+        <w:t xml:space="preserve">genomic aligner </w:t>
+      </w:r>
+      <w:r>
+        <w:t>STAR</w:t>
+      </w:r>
+      <w:r>
+        <w:t>*</w:t>
+      </w:r>
+      <w:r>
+        <w:t xml:space="preserve"> </w:t>
+      </w:r>
+      <w:commentRangeEnd w:id="0"/>
+      <w:r>
+        <w:rPr>
+          <w:rStyle w:val="CommentReference"/>
+        </w:rPr>
+        <w:commentReference w:id="0"/>
+      </w:r>
+      <w:r>
+        <w:t>and sorted</w:t>
+      </w:r>
+      <w:r>
+        <w:t xml:space="preserve"> the resulting BAM files</w:t>
+      </w:r>
+      <w:r>
+        <w:t xml:space="preserve"> using</w:t>
+      </w:r>
+      <w:r>
+        <w:t xml:space="preserve"> </w:t>
+      </w:r>
+      <w:r>
+        <w:t>samtools sort*</w:t>
+      </w:r>
+      <w:r>
+        <w:t xml:space="preserve">. </w:t>
+      </w:r>
+      <w:r>
+        <w:t xml:space="preserve">For each sorted BAM </w:t>
+      </w:r>
+      <w:r>
+        <w:t>file,</w:t>
+      </w:r>
+      <w:r>
+        <w:t xml:space="preserve"> we constructed</w:t>
+      </w:r>
+      <w:r>
+        <w:t xml:space="preserve"> a per sample base</w:t>
+      </w:r>
+      <w:r>
+        <w:t xml:space="preserve"> </w:t>
+      </w:r>
+      <w:r>
+        <w:t xml:space="preserve">transcriptome using </w:t>
+      </w:r>
+      <w:r>
+        <w:t>s</w:t>
+      </w:r>
+      <w:r>
+        <w:t>tringti</w:t>
+      </w:r>
+      <w:r>
+        <w:t xml:space="preserve">e </w:t>
+      </w:r>
+      <w:r>
+        <w:t>with</w:t>
+      </w:r>
+      <w:r>
+        <w:t xml:space="preserve"> </w:t>
+      </w:r>
+      <w:r>
+        <w:t xml:space="preserve">the </w:t>
+      </w:r>
+      <w:r>
+        <w:t>G</w:t>
+      </w:r>
+      <w:r>
+        <w:t>encode v28 comprehensive annotation as a guiding annotation</w:t>
+      </w:r>
+      <w:r>
+        <w:t xml:space="preserve"> and default parameters</w:t>
+      </w:r>
+      <w:r>
+        <w:t>.</w:t>
+      </w:r>
+      <w:r>
+        <w:t xml:space="preserve"> Next, for each</w:t>
+      </w:r>
+      <w:r>
+        <w:t xml:space="preserve"> base</w:t>
+      </w:r>
+      <w:r>
+        <w:t xml:space="preserve"> transcriptome we used stringtie</w:t>
+      </w:r>
+      <w:r>
+        <w:t xml:space="preserve"> merge</w:t>
+      </w:r>
+      <w:r>
+        <w:t xml:space="preserve"> to remove transcripts with</w:t>
+      </w:r>
+      <w:r>
+        <w:t xml:space="preserve"> </w:t>
+      </w:r>
+      <w:r>
+        <w:t>Transcript-per-</w:t>
       </w:r>
       <w:proofErr w:type="spellStart"/>
-      <w:r>
-        <w:t>gencode</w:t>
+      <w:proofErr w:type="gramStart"/>
+      <w:r>
+        <w:t>Milllion</w:t>
       </w:r>
       <w:proofErr w:type="spellEnd"/>
       <w:r>
-        <w:t xml:space="preserve"> </w:t>
-      </w:r>
-      <w:proofErr w:type="gramStart"/>
-      <w:r>
-        <w:t>V[</w:t>
-      </w:r>
+        <w:t xml:space="preserve">( </w:t>
+      </w:r>
+      <w:commentRangeStart w:id="1"/>
+      <w:r>
+        <w:t>TPM</w:t>
+      </w:r>
+      <w:commentRangeEnd w:id="1"/>
       <w:proofErr w:type="gramEnd"/>
       <w:r>
-        <w:t xml:space="preserve">] assembly using STAR* and sorted using SAMTOOLS sort*. A transcriptome was built for each sample using </w:t>
+        <w:rPr>
+          <w:rStyle w:val="CommentReference"/>
+        </w:rPr>
+        <w:commentReference w:id="1"/>
+      </w:r>
+      <w:r>
+        <w:t xml:space="preserve">) expression level </w:t>
+      </w:r>
+      <w:r>
+        <w:t xml:space="preserve"> </w:t>
+      </w:r>
+      <w:r>
+        <w:t>&lt; 1</w:t>
+      </w:r>
+      <w:r>
+        <w:t xml:space="preserve"> </w:t>
+      </w:r>
+      <w:r>
+        <w:t xml:space="preserve">and minimum isoform </w:t>
+      </w:r>
+      <w:r>
+        <w:t>fraction &lt;</w:t>
+      </w:r>
+      <w:r>
+        <w:t xml:space="preserve"> .01. The resulting </w:t>
+      </w:r>
+      <w:r>
+        <w:t>filtered base</w:t>
+      </w:r>
+      <w:r>
+        <w:t xml:space="preserve"> </w:t>
+      </w:r>
+      <w:r>
+        <w:t>transcriptomes</w:t>
+      </w:r>
+      <w:r>
+        <w:t xml:space="preserve"> were merged</w:t>
+      </w:r>
+      <w:r>
+        <w:t xml:space="preserve"> </w:t>
+      </w:r>
+      <w:r>
+        <w:t>t</w:t>
+      </w:r>
+      <w:r>
+        <w:t>he subtissue level</w:t>
+      </w:r>
+      <w:r>
+        <w:t xml:space="preserve"> using gffcompare</w:t>
+      </w:r>
+      <w:r>
+        <w:t>*</w:t>
+      </w:r>
+      <w:r>
+        <w:t xml:space="preserve"> (default parameters)</w:t>
+      </w:r>
+      <w:r>
+        <w:t xml:space="preserve"> with the Gencode</w:t>
+      </w:r>
+      <w:r>
+        <w:t xml:space="preserve"> V28</w:t>
+      </w:r>
+      <w:r>
+        <w:t xml:space="preserve"> comprehensive annotation as the reference,</w:t>
+      </w:r>
+      <w:r>
+        <w:t xml:space="preserve"> to create 52 di</w:t>
+      </w:r>
+      <w:r>
+        <w:t>stinct tissue specific transcriptomes.</w:t>
+      </w:r>
+    </w:p>
+    <w:p>
+      <w:pPr>
+        <w:spacing w:line="360" w:lineRule="auto"/>
+        <w:rPr>
+          <w:b/>
+          <w:bCs/>
+        </w:rPr>
+      </w:pPr>
+      <w:r>
+        <w:rPr>
+          <w:b/>
+          <w:bCs/>
+        </w:rPr>
+        <w:t>Refinement of tissue</w:t>
+      </w:r>
+      <w:r>
+        <w:rPr>
+          <w:b/>
+          <w:bCs/>
+        </w:rPr>
+        <w:t>-</w:t>
+      </w:r>
+      <w:r>
+        <w:rPr>
+          <w:b/>
+          <w:bCs/>
+        </w:rPr>
+        <w:t xml:space="preserve">specific transcriptomes by </w:t>
+      </w:r>
+      <w:r>
+        <w:rPr>
+          <w:b/>
+          <w:bCs/>
+        </w:rPr>
+        <w:t>transcript con</w:t>
+      </w:r>
+      <w:r>
+        <w:rPr>
+          <w:b/>
+          <w:bCs/>
+        </w:rPr>
+        <w:t>s</w:t>
+      </w:r>
+      <w:r>
+        <w:rPr>
+          <w:b/>
+          <w:bCs/>
+        </w:rPr>
+        <w:t>truction frequency</w:t>
+      </w:r>
+    </w:p>
+    <w:p>
+      <w:pPr>
+        <w:spacing w:line="360" w:lineRule="auto"/>
+        <w:ind w:firstLine="720"/>
+      </w:pPr>
+      <w:r>
+        <w:t>For each tissue</w:t>
+      </w:r>
+      <w:r>
+        <w:t>-</w:t>
+      </w:r>
+      <w:r>
+        <w:t xml:space="preserve">specific </w:t>
+      </w:r>
+      <w:r>
+        <w:t>transcriptome,</w:t>
+      </w:r>
+      <w:r>
+        <w:t xml:space="preserve"> </w:t>
+      </w:r>
+      <w:commentRangeStart w:id="2"/>
+      <w:r>
+        <w:t>we</w:t>
+      </w:r>
+      <w:r>
+        <w:t xml:space="preserve"> used</w:t>
+      </w:r>
+      <w:r>
+        <w:t xml:space="preserve"> the transcript tracking file generated by gffcompare in the previous step to identify </w:t>
+      </w:r>
+      <w:commentRangeStart w:id="3"/>
+      <w:r>
+        <w:t xml:space="preserve">the number of samples </w:t>
+      </w:r>
+      <w:r>
+        <w:t xml:space="preserve">from which </w:t>
+      </w:r>
+      <w:r>
+        <w:t>a given transcript was constructed</w:t>
+      </w:r>
+      <w:r>
+        <w:t xml:space="preserve">. </w:t>
+      </w:r>
+      <w:commentRangeEnd w:id="3"/>
+      <w:r>
+        <w:rPr>
+          <w:rStyle w:val="CommentReference"/>
+        </w:rPr>
+        <w:commentReference w:id="3"/>
+      </w:r>
+      <w:commentRangeEnd w:id="2"/>
+      <w:r>
+        <w:rPr>
+          <w:rStyle w:val="CommentReference"/>
+        </w:rPr>
+        <w:commentReference w:id="2"/>
+      </w:r>
+      <w:r>
+        <w:t>We</w:t>
+      </w:r>
+      <w:r>
+        <w:t xml:space="preserve"> kept transcripts that were detected in samples from at least 3 different studies. For </w:t>
       </w:r>
       <w:proofErr w:type="spellStart"/>
       <w:r>
-        <w:t>Stringtie</w:t>
+        <w:t>subtissues</w:t>
       </w:r>
       <w:proofErr w:type="spellEnd"/>
       <w:r>
-        <w:t xml:space="preserve">*, and the resulting </w:t>
+        <w:t xml:space="preserve"> with </w:t>
+      </w:r>
+      <w:r>
+        <w:t>fewer than</w:t>
+      </w:r>
+      <w:r>
+        <w:t xml:space="preserve"> 3 different studies, we kept transcripts </w:t>
+      </w:r>
+      <w:commentRangeStart w:id="4"/>
+      <w:r>
+        <w:t xml:space="preserve">constructed </w:t>
+      </w:r>
+      <w:commentRangeEnd w:id="4"/>
+      <w:r>
+        <w:rPr>
+          <w:rStyle w:val="CommentReference"/>
+        </w:rPr>
+        <w:commentReference w:id="4"/>
+      </w:r>
+      <w:r>
+        <w:t xml:space="preserve">in at least 3 samples across all available studies.  </w:t>
+      </w:r>
+      <w:r>
+        <w:t>At this stage we also removed novel loci that overlapped any region within 5 kilobases of a known gene by using bedtools</w:t>
+      </w:r>
+      <w:r>
+        <w:t xml:space="preserve"> intersect. Additionally, w</w:t>
+      </w:r>
+      <w:r>
+        <w:t xml:space="preserve">e obtained a bed file </w:t>
+      </w:r>
+      <w:r>
+        <w:t xml:space="preserve">of </w:t>
+      </w:r>
+      <w:r>
+        <w:t>known</w:t>
+      </w:r>
+      <w:r>
+        <w:t xml:space="preserve"> genomic</w:t>
+      </w:r>
+      <w:r>
+        <w:t xml:space="preserve"> repeat regions from the UCSC table browser and removed any transcripts that overlapped repeat regions. </w:t>
+      </w:r>
+      <w:r>
+        <w:br/>
+      </w:r>
+      <w:r>
+        <w:rPr>
+          <w:b/>
+          <w:bCs/>
+        </w:rPr>
+        <w:t>Refinement of tissue</w:t>
+      </w:r>
+      <w:r>
+        <w:rPr>
+          <w:b/>
+          <w:bCs/>
+        </w:rPr>
+        <w:t>-</w:t>
+      </w:r>
+      <w:r>
+        <w:rPr>
+          <w:b/>
+          <w:bCs/>
+        </w:rPr>
+        <w:t>specific transcriptomes by</w:t>
+      </w:r>
+      <w:r>
+        <w:rPr>
+          <w:b/>
+          <w:bCs/>
+        </w:rPr>
+        <w:t xml:space="preserve"> transcript quantification</w:t>
+      </w:r>
+    </w:p>
+    <w:p>
+      <w:pPr>
+        <w:spacing w:line="360" w:lineRule="auto"/>
+        <w:ind w:firstLine="720"/>
+      </w:pPr>
+      <w:r>
+        <w:t>For each resulting filtered transcriptome,</w:t>
+      </w:r>
+      <w:r>
+        <w:t xml:space="preserve"> </w:t>
+      </w:r>
+      <w:r>
+        <w:t xml:space="preserve">we extracted transcript sequences using </w:t>
+      </w:r>
+      <w:r>
+        <w:t xml:space="preserve">the tool </w:t>
+      </w:r>
+      <w:r>
+        <w:t>gffread</w:t>
+      </w:r>
+      <w:r>
+        <w:t>*</w:t>
+      </w:r>
+      <w:r>
+        <w:t>, and used these sequences to</w:t>
+      </w:r>
+      <w:r>
+        <w:t xml:space="preserve"> </w:t>
+      </w:r>
+      <w:r>
+        <w:t>build a</w:t>
+      </w:r>
+      <w:r>
+        <w:t xml:space="preserve"> tissue</w:t>
+      </w:r>
+      <w:r>
+        <w:t>-</w:t>
+      </w:r>
+      <w:r>
+        <w:t xml:space="preserve">specific quantification index using the </w:t>
+      </w:r>
+      <w:r>
+        <w:t xml:space="preserve">index </w:t>
+      </w:r>
+      <w:r>
+        <w:t xml:space="preserve">mode </w:t>
+      </w:r>
+      <w:r>
+        <w:t>of the alignment free quantification tool Salmon</w:t>
+      </w:r>
+      <w:r>
+        <w:t>*</w:t>
+      </w:r>
+      <w:r>
+        <w:t xml:space="preserve"> using the following parameters: --type quasi --perfectHash --k 31. </w:t>
       </w:r>
       <w:proofErr w:type="spellStart"/>
       <w:r>
-        <w:t>gtfs</w:t>
+        <w:t>F</w:t>
+      </w:r>
+      <w:r>
+        <w:t>or</w:t>
+      </w:r>
+      <w:r>
+        <w:t>F</w:t>
+      </w:r>
+      <w:r>
+        <w:t>or</w:t>
       </w:r>
       <w:proofErr w:type="spellEnd"/>
       <w:r>
-        <w:t xml:space="preserve"> for each sample were merged using </w:t>
+        <w:t xml:space="preserve"> each sample, we quantified transcript expression using the quant</w:t>
+      </w:r>
+      <w:r>
+        <w:t xml:space="preserve"> mode</w:t>
+      </w:r>
+      <w:r>
+        <w:t xml:space="preserve"> of salmon</w:t>
+      </w:r>
+      <w:r>
+        <w:t xml:space="preserve">, </w:t>
+      </w:r>
+      <w:r>
+        <w:t>using a samples respective tissue specific quantification index with the following</w:t>
+      </w:r>
+      <w:r>
+        <w:t xml:space="preserve"> runtime</w:t>
+      </w:r>
+      <w:r>
+        <w:t xml:space="preserve"> parameters: --gcBias --seqBias --numBootstraps 100 --validateMappings. </w:t>
+      </w:r>
+      <w:r>
+        <w:t xml:space="preserve"> </w:t>
+      </w:r>
+      <w:r>
+        <w:lastRenderedPageBreak/>
+        <w:t>F</w:t>
+      </w:r>
+      <w:r>
+        <w:t>or</w:t>
+      </w:r>
+      <w:r>
+        <w:t>,</w:t>
+      </w:r>
+      <w:r>
+        <w:t xml:space="preserve"> for</w:t>
+      </w:r>
+      <w:r>
+        <w:t xml:space="preserve"> each tissue</w:t>
+      </w:r>
+      <w:r>
+        <w:t>-</w:t>
+      </w:r>
+      <w:r>
+        <w:t xml:space="preserve">specific </w:t>
+      </w:r>
+      <w:r>
+        <w:t>transcriptome</w:t>
+      </w:r>
+      <w:r>
+        <w:t xml:space="preserve">, we </w:t>
+      </w:r>
+      <w:r>
+        <w:t>used salmon’s</w:t>
+      </w:r>
+      <w:r>
+        <w:t xml:space="preserve"> bootstrap quantification data to calculate the quantification variance for each transcript. We used this</w:t>
+      </w:r>
+      <w:r>
+        <w:t xml:space="preserve"> variance calculation</w:t>
+      </w:r>
+      <w:r>
+        <w:t xml:space="preserve"> to generate a distribution of transcript quantification variance for</w:t>
+      </w:r>
+      <w:r>
+        <w:t xml:space="preserve"> previously annotated transcripts</w:t>
+      </w:r>
+      <w:r>
+        <w:t>, and then removed novel transcripts with a quantification variance greater than the 95</w:t>
+      </w:r>
+      <w:r>
+        <w:rPr>
+          <w:vertAlign w:val="superscript"/>
+        </w:rPr>
+        <w:t>th</w:t>
+      </w:r>
+      <w:r>
+        <w:t xml:space="preserve"> percentile of the reference transcript quantification variance. We additionally removed transcripts that</w:t>
+      </w:r>
+      <w:r>
+        <w:t xml:space="preserve"> had</w:t>
+      </w:r>
+      <w:r>
+        <w:t xml:space="preserve"> zero counts across all samples. This</w:t>
+      </w:r>
+      <w:r>
+        <w:t xml:space="preserve"> </w:t>
+      </w:r>
+      <w:commentRangeStart w:id="5"/>
+      <w:r>
+        <w:t>procedure</w:t>
+      </w:r>
+      <w:r>
+        <w:t xml:space="preserve"> </w:t>
+      </w:r>
+      <w:commentRangeEnd w:id="5"/>
+      <w:r>
+        <w:rPr>
+          <w:rStyle w:val="CommentReference"/>
+        </w:rPr>
+        <w:commentReference w:id="5"/>
+      </w:r>
+      <w:r>
+        <w:t>produced a final</w:t>
+      </w:r>
+      <w:r>
+        <w:t xml:space="preserve"> set</w:t>
+      </w:r>
+      <w:r>
+        <w:t xml:space="preserve"> of</w:t>
+      </w:r>
+      <w:r>
+        <w:t xml:space="preserve"> tissue</w:t>
+      </w:r>
+      <w:r>
+        <w:t>-</w:t>
+      </w:r>
+      <w:r>
+        <w:t>specific transcriptome</w:t>
+      </w:r>
+      <w:r>
+        <w:t>s</w:t>
+      </w:r>
+      <w:r>
+        <w:t>. These</w:t>
+      </w:r>
+      <w:r>
+        <w:t xml:space="preserve"> 52</w:t>
+      </w:r>
+      <w:r>
+        <w:t xml:space="preserve"> tissue</w:t>
+      </w:r>
+      <w:r>
+        <w:t>-</w:t>
+      </w:r>
+      <w:r>
+        <w:t>specific transcriptomes were merged into a single unified transcriptome using gffcompare using --strict-match mode, and DNTX as the transcript prefix.</w:t>
+      </w:r>
+    </w:p>
+    <w:p>
+      <w:pPr>
+        <w:spacing w:line="360" w:lineRule="auto"/>
+      </w:pPr>
+    </w:p>
+    <w:p>
+      <w:pPr>
+        <w:spacing w:line="360" w:lineRule="auto"/>
+        <w:rPr>
+          <w:b/>
+          <w:bCs/>
+        </w:rPr>
+      </w:pPr>
+      <w:r>
+        <w:rPr>
+          <w:b/>
+          <w:bCs/>
+        </w:rPr>
+        <w:t xml:space="preserve">Identification of protein coding novel </w:t>
+      </w:r>
+      <w:r>
+        <w:rPr>
+          <w:b/>
+          <w:bCs/>
+        </w:rPr>
+        <w:t>transcripts</w:t>
+      </w:r>
+      <w:r>
+        <w:rPr>
+          <w:b/>
+          <w:bCs/>
+        </w:rPr>
+        <w:t xml:space="preserve">. </w:t>
+      </w:r>
+    </w:p>
+    <w:p>
+      <w:pPr>
+        <w:spacing w:line="360" w:lineRule="auto"/>
+        <w:ind w:firstLine="720"/>
+      </w:pPr>
+      <w:r>
+        <w:t xml:space="preserve">We identified protein coding transcripts in </w:t>
+      </w:r>
+      <w:r>
+        <w:t>o</w:t>
+      </w:r>
+      <w:bookmarkStart w:id="6" w:name="_GoBack"/>
+      <w:bookmarkEnd w:id="6"/>
+      <w:r>
+        <w:t>u</w:t>
+      </w:r>
+      <w:r>
+        <w:t>r</w:t>
+      </w:r>
+      <w:r>
+        <w:t xml:space="preserve"> unified transcriptome using </w:t>
+      </w:r>
+      <w:r>
+        <w:t xml:space="preserve">the </w:t>
+      </w:r>
+      <w:r>
+        <w:t>TransDecoder</w:t>
+      </w:r>
+      <w:r>
+        <w:t>* suite</w:t>
+      </w:r>
+      <w:r>
+        <w:t>. We extracte</w:t>
+      </w:r>
+      <w:r>
+        <w:t>d</w:t>
+      </w:r>
+      <w:r>
+        <w:t xml:space="preserve"> transcript sequences using the </w:t>
       </w:r>
       <w:proofErr w:type="spellStart"/>
       <w:r>
-        <w:t>StringTie</w:t>
+        <w:t>util</w:t>
       </w:r>
       <w:proofErr w:type="spellEnd"/>
       <w:r>
-        <w:t xml:space="preserve"> merge at the </w:t>
+        <w:t xml:space="preserve"> script </w:t>
+      </w:r>
+      <w:r>
+        <w:t>gtf_genome_to_cdna_fasta.pl</w:t>
+      </w:r>
+      <w:r>
+        <w:t xml:space="preserve"> </w:t>
+      </w:r>
+      <w:r>
+        <w:t>and</w:t>
+      </w:r>
+      <w:r>
+        <w:t xml:space="preserve"> used TransDecoder to find a single best open reading frame from each transcript. Transcripts with no detectable open reading frame </w:t>
+      </w:r>
+      <w:r>
+        <w:t>were</w:t>
+      </w:r>
+      <w:r>
+        <w:t xml:space="preserve"> considered noncoding. We used TransDecoder utility script </w:t>
+      </w:r>
+      <w:r>
+        <w:t>cdna_alignment_orf_to_genome_orf.pl</w:t>
+      </w:r>
+      <w:r>
+        <w:t xml:space="preserve"> to create a gff3 annotation for all protein coding transcripts</w:t>
+      </w:r>
+      <w:r>
+        <w:t>.</w:t>
+      </w:r>
+    </w:p>
+    <w:p>
+      <w:pPr>
+        <w:spacing w:line="360" w:lineRule="auto"/>
+      </w:pPr>
+    </w:p>
+    <w:p>
+      <w:pPr>
+        <w:spacing w:line="360" w:lineRule="auto"/>
+        <w:rPr>
+          <w:b/>
+        </w:rPr>
+      </w:pPr>
+      <w:r>
+        <w:rPr>
+          <w:b/>
+        </w:rPr>
+        <w:t xml:space="preserve">Calculation of </w:t>
+      </w:r>
+      <w:r>
+        <w:rPr>
+          <w:b/>
+        </w:rPr>
+        <w:t>PSI</w:t>
+      </w:r>
+      <w:r>
+        <w:rPr>
+          <w:b/>
+        </w:rPr>
+        <w:t xml:space="preserve"> for novel exons.</w:t>
+      </w:r>
+    </w:p>
+    <w:p>
+      <w:pPr>
+        <w:spacing w:line="360" w:lineRule="auto"/>
+        <w:ind w:firstLine="720"/>
+      </w:pPr>
+      <w:r>
+        <w:t>We define</w:t>
+      </w:r>
+      <w:r>
+        <w:t xml:space="preserve"> </w:t>
       </w:r>
       <w:proofErr w:type="spellStart"/>
       <w:r>
-        <w:t>subtissue</w:t>
-      </w:r>
+        <w:t>percent</w:t>
+      </w:r>
+      <w:r>
+        <w:t>spliced</w:t>
+      </w:r>
+      <w:commentRangeStart w:id="7"/>
+      <w:commentRangeEnd w:id="7"/>
       <w:proofErr w:type="spellEnd"/>
       <w:r>
-        <w:t xml:space="preserve"> level to create a tissue specific transcriptome, containing both reference and novel transcripts. Next,</w:t>
-      </w:r>
-      <w:r>
-        <w:t xml:space="preserve"> we extracted transcript sequences</w:t>
-      </w:r>
-      <w:r>
-        <w:t xml:space="preserve"> using </w:t>
+        <w:rPr>
+          <w:rStyle w:val="CommentReference"/>
+        </w:rPr>
+        <w:commentReference w:id="7"/>
+      </w:r>
+      <w:commentRangeStart w:id="8"/>
+      <w:commentRangeEnd w:id="8"/>
+      <w:r>
+        <w:rPr>
+          <w:rStyle w:val="CommentReference"/>
+        </w:rPr>
+        <w:commentReference w:id="8"/>
+      </w:r>
+      <w:r>
+        <w:t>-in</w:t>
+      </w:r>
+      <w:r>
+        <w:t xml:space="preserve"> </w:t>
+      </w:r>
+      <w:r>
+        <w:t>(</w:t>
+      </w:r>
+      <w:r>
+        <w:t>PSI</w:t>
+      </w:r>
+      <w:r>
+        <w:t>)</w:t>
+      </w:r>
+      <w:r>
+        <w:t xml:space="preserve"> as the following:</w:t>
+      </w:r>
+    </w:p>
+    <w:p>
+      <w:pPr>
+        <w:spacing w:line="360" w:lineRule="auto"/>
+        <w:ind w:firstLine="720"/>
+        <w:jc w:val="center"/>
+      </w:pPr>
+      <m:oMath>
+        <m:r>
+          <w:rPr>
+            <w:rFonts w:ascii="Cambria Math" w:hAnsi="Cambria Math"/>
+          </w:rPr>
+          <m:t xml:space="preserve">PSI= </m:t>
+        </m:r>
+        <m:f>
+          <m:fPr>
+            <m:ctrlPr>
+              <w:rPr>
+                <w:rFonts w:ascii="Cambria Math" w:hAnsi="Cambria Math"/>
+                <w:i/>
+              </w:rPr>
+            </m:ctrlPr>
+          </m:fPr>
+          <m:num>
+            <m:nary>
+              <m:naryPr>
+                <m:chr m:val="∑"/>
+                <m:limLoc m:val="undOvr"/>
+                <m:subHide m:val="1"/>
+                <m:supHide m:val="1"/>
+                <m:ctrlPr>
+                  <w:rPr>
+                    <w:rFonts w:ascii="Cambria Math" w:hAnsi="Cambria Math"/>
+                    <w:i/>
+                  </w:rPr>
+                </m:ctrlPr>
+              </m:naryPr>
+              <m:sub/>
+              <m:sup/>
+              <m:e>
+                <m:r>
+                  <w:rPr>
+                    <w:rFonts w:ascii="Cambria Math" w:hAnsi="Cambria Math"/>
+                  </w:rPr>
+                  <m:t xml:space="preserve"> inclusion reads</m:t>
+                </m:r>
+              </m:e>
+            </m:nary>
+          </m:num>
+          <m:den>
+            <m:nary>
+              <m:naryPr>
+                <m:chr m:val="∑"/>
+                <m:limLoc m:val="undOvr"/>
+                <m:subHide m:val="1"/>
+                <m:supHide m:val="1"/>
+                <m:ctrlPr>
+                  <w:rPr>
+                    <w:rFonts w:ascii="Cambria Math" w:hAnsi="Cambria Math"/>
+                    <w:i/>
+                  </w:rPr>
+                </m:ctrlPr>
+              </m:naryPr>
+              <m:sub/>
+              <m:sup/>
+              <m:e>
+                <m:r>
+                  <w:rPr>
+                    <w:rFonts w:ascii="Cambria Math" w:hAnsi="Cambria Math"/>
+                  </w:rPr>
+                  <m:t xml:space="preserve"> inclusion reads</m:t>
+                </m:r>
+              </m:e>
+            </m:nary>
+            <m:r>
+              <w:rPr>
+                <w:rFonts w:ascii="Cambria Math" w:hAnsi="Cambria Math"/>
+              </w:rPr>
+              <m:t>+</m:t>
+            </m:r>
+            <m:nary>
+              <m:naryPr>
+                <m:chr m:val="∑"/>
+                <m:limLoc m:val="undOvr"/>
+                <m:subHide m:val="1"/>
+                <m:supHide m:val="1"/>
+                <m:ctrlPr>
+                  <w:rPr>
+                    <w:rFonts w:ascii="Cambria Math" w:hAnsi="Cambria Math"/>
+                    <w:i/>
+                  </w:rPr>
+                </m:ctrlPr>
+              </m:naryPr>
+              <m:sub/>
+              <m:sup/>
+              <m:e>
+                <m:r>
+                  <w:rPr>
+                    <w:rFonts w:ascii="Cambria Math" w:hAnsi="Cambria Math"/>
+                  </w:rPr>
+                  <m:t xml:space="preserve"> exclusion reads</m:t>
+                </m:r>
+              </m:e>
+            </m:nary>
+          </m:den>
+        </m:f>
+      </m:oMath>
+      <w:r>
+        <w:rPr>
+          <w:rFonts w:eastAsiaTheme="minorEastAsia"/>
+        </w:rPr>
+        <w:t>,</w:t>
+      </w:r>
+    </w:p>
+    <w:p>
+      <w:pPr>
+        <w:spacing w:line="360" w:lineRule="auto"/>
+      </w:pPr>
+      <w:r>
+        <w:t>where inclusion reads are all reads spanning an exon’s splice junctions, and exclusion reads are all reads spanning the any exon-exon junction that excludes a given exon. For each sample</w:t>
+      </w:r>
+      <w:r>
+        <w:t>,</w:t>
+      </w:r>
+      <w:r>
+        <w:t xml:space="preserve"> we calculated the inclusion and exclusion reads using the tool </w:t>
       </w:r>
       <w:proofErr w:type="spellStart"/>
       <w:r>
-        <w:t>gffread</w:t>
+        <w:t>rMATS</w:t>
       </w:r>
       <w:proofErr w:type="spellEnd"/>
       <w:r>
+        <w:t>*, using each tissue</w:t>
+      </w:r>
+      <w:r>
+        <w:t>-</w:t>
+      </w:r>
+      <w:r>
+        <w:t xml:space="preserve">specific transcriptome as the annotation for its respective tissues, and </w:t>
+      </w:r>
+      <w:r>
+        <w:t xml:space="preserve">reference index built against hg38.  We determined total inclusion and exclusion reads for a given exon by summing all inclusion and exclusion reads for all distinct alternative splice events associated with a given </w:t>
+      </w:r>
+      <w:r>
+        <w:t>exon and</w:t>
+      </w:r>
+      <w:r>
+        <w:t xml:space="preserve"> used these to calculate PSI.</w:t>
+      </w:r>
+    </w:p>
+    <w:p/>
+    <w:p>
+      <w:r>
+        <w:rPr>
+          <w:b/>
+          <w:bCs/>
+        </w:rPr>
+        <w:lastRenderedPageBreak/>
+        <w:t>Computing Resources</w:t>
+      </w:r>
+    </w:p>
+    <w:p>
+      <w:r>
+        <w:tab/>
+        <w:t xml:space="preserve">All computation was performed on the National Institutes of Health cluster compute system </w:t>
+      </w:r>
+      <w:proofErr w:type="spellStart"/>
+      <w:r>
+        <w:t>Biowulf</w:t>
+      </w:r>
+      <w:proofErr w:type="spellEnd"/>
+      <w:r>
+        <w:t>.</w:t>
+      </w:r>
+    </w:p>
+    <w:p>
+      <w:pPr>
+        <w:spacing w:line="360" w:lineRule="auto"/>
+        <w:ind w:firstLine="720"/>
+      </w:pPr>
+    </w:p>
+    <w:p>
+      <w:pPr>
+        <w:spacing w:line="360" w:lineRule="auto"/>
+      </w:pPr>
+      <w:r>
+        <w:rPr>
+          <w:b/>
+        </w:rPr>
+        <w:t>Code availability</w:t>
+      </w:r>
+      <w:r>
+        <w:t>.</w:t>
+      </w:r>
+    </w:p>
+    <w:p>
+      <w:pPr>
+        <w:spacing w:line="360" w:lineRule="auto"/>
+        <w:ind w:firstLine="720"/>
+      </w:pPr>
+      <w:r>
+        <w:t xml:space="preserve">To improve reproducibility, </w:t>
+      </w:r>
+      <w:proofErr w:type="spellStart"/>
+      <w:r>
+        <w:t>w</w:t>
+      </w:r>
+      <w:r>
+        <w:t>e</w:t>
+      </w:r>
+      <w:r>
+        <w:t>w</w:t>
+      </w:r>
+      <w:r>
+        <w:t>e</w:t>
+      </w:r>
+      <w:proofErr w:type="spellEnd"/>
+      <w:r>
+        <w:t xml:space="preserve"> wrote</w:t>
+      </w:r>
+      <w:r>
+        <w:t xml:space="preserve"> all</w:t>
+      </w:r>
+      <w:r>
+        <w:t xml:space="preserve"> </w:t>
+      </w:r>
+      <w:r>
+        <w:t xml:space="preserve">code </w:t>
+      </w:r>
+      <w:r>
+        <w:t>used</w:t>
+      </w:r>
+      <w:r>
+        <w:t xml:space="preserve"> </w:t>
+      </w:r>
+      <w:r>
+        <w:t>to generate both the data and figures for this</w:t>
+      </w:r>
+      <w:r>
+        <w:t xml:space="preserve"> </w:t>
+      </w:r>
+      <w:proofErr w:type="spellStart"/>
+      <w:r>
+        <w:t>paper</w:t>
+      </w:r>
+      <w:r>
+        <w:t>two</w:t>
+      </w:r>
+      <w:proofErr w:type="spellEnd"/>
+      <w:r>
+        <w:t xml:space="preserve"> </w:t>
+      </w:r>
+      <w:proofErr w:type="spellStart"/>
+      <w:r>
+        <w:t>Snakemake</w:t>
+      </w:r>
+      <w:proofErr w:type="spellEnd"/>
+      <w:r>
         <w:t>*</w:t>
       </w:r>
       <w:r>
-        <w:t xml:space="preserve"> for</w:t>
-      </w:r>
-      <w:r>
-        <w:t xml:space="preserve"> each tissue </w:t>
-      </w:r>
-      <w:r>
-        <w:t>specific</w:t>
-      </w:r>
-      <w:r>
-        <w:t xml:space="preserve"> transcriptome</w:t>
-      </w:r>
-      <w:r>
-        <w:t xml:space="preserve">, built a transcriptomic alignment index, and </w:t>
-      </w:r>
-      <w:r>
-        <w:t>quantified</w:t>
-      </w:r>
-      <w:r>
-        <w:t xml:space="preserve"> transcript expression</w:t>
-      </w:r>
-      <w:r>
-        <w:t xml:space="preserve"> using the alignment free quantification tool Salmon*. Transcripts were then removed from the transcriptomes using 2 metrics. Transcripts were removed first based on their quantification, removing transcripts that lacked an average count of 1 per sample. Using 100 bootstrap quantifications for each sample, we calculated the quantification variance for both reference and novel transcripts</w:t>
-      </w:r>
-      <w:r>
-        <w:t>, generating a distribution of quantification variance for each set of transcripts. We removed novel transcripts that had a variance greater than the 99</w:t>
-      </w:r>
-      <w:r>
-        <w:rPr>
-          <w:vertAlign w:val="superscript"/>
-        </w:rPr>
-        <w:t>th</w:t>
-      </w:r>
-      <w:r>
-        <w:t xml:space="preserve"> percentile of the reference transcript variance distribution. The transcriptomic index was rebuilt using the filtered transcriptome</w:t>
-      </w:r>
-      <w:r>
-        <w:t xml:space="preserve"> and samples were </w:t>
+        <w:t xml:space="preserve"> pipeline</w:t>
+      </w:r>
+      <w:r>
+        <w:t>s</w:t>
+      </w:r>
+      <w:r>
+        <w:t xml:space="preserve">. All code used for this pipeline is publicly available  in the github repository </w:t>
+      </w:r>
+      <w:r>
+        <w:fldChar w:fldCharType="begin"/>
+      </w:r>
+      <w:r>
+        <w:instrText xml:space="preserve"> HYPERLINK "https://github.com/vinay-swamy/ocular_transcriptomes_pipeline" </w:instrText>
+      </w:r>
+      <w:r>
+        <w:fldChar w:fldCharType="separate"/>
+      </w:r>
+      <w:r>
+        <w:rPr>
+          <w:rStyle w:val="Hyperlink"/>
+        </w:rPr>
+        <w:t>https://github.com/vinay-swamy/ocular_transcriptomes_pipeline</w:t>
+      </w:r>
+      <w:r>
+        <w:rPr>
+          <w:rStyle w:val="Hyperlink"/>
+        </w:rPr>
+        <w:fldChar w:fldCharType="end"/>
+      </w:r>
+      <w:r>
+        <w:t xml:space="preserve">, and all code to produce these figures is available in the github repository </w:t>
+      </w:r>
+      <w:hyperlink r:id="rId8" w:history="1">
+        <w:r>
+          <w:rPr>
+            <w:rStyle w:val="Hyperlink"/>
+          </w:rPr>
+          <w:t>https://github.com/vinay-swamy/ocular_transcriptomes_paper</w:t>
+        </w:r>
+      </w:hyperlink>
+    </w:p>
+    <w:p>
+      <w:pPr>
+        <w:spacing w:line="360" w:lineRule="auto"/>
+      </w:pPr>
+    </w:p>
+    <w:p>
+      <w:pPr>
+        <w:spacing w:line="360" w:lineRule="auto"/>
+        <w:rPr>
+          <w:b/>
+        </w:rPr>
+      </w:pPr>
+      <w:r>
+        <w:rPr>
+          <w:b/>
+        </w:rPr>
+        <w:t>Figures and Tables</w:t>
+      </w:r>
+    </w:p>
+    <w:p>
+      <w:pPr>
+        <w:spacing w:line="360" w:lineRule="auto"/>
+      </w:pPr>
+      <w:r>
+        <w:tab/>
+      </w:r>
+      <w:r>
+        <w:t>All statistical analyses,</w:t>
+      </w:r>
+      <w:r>
+        <w:t xml:space="preserve"> figures and tables were generated using the R programming language</w:t>
+      </w:r>
+      <w:r>
+        <w:t xml:space="preserve"> and</w:t>
+      </w:r>
+      <w:r>
+        <w:t xml:space="preserve"> </w:t>
+      </w:r>
+      <w:r>
+        <w:t xml:space="preserve">the following packages: </w:t>
       </w:r>
       <w:proofErr w:type="spellStart"/>
       <w:r>
-        <w:t>requantified</w:t>
+        <w:t>tidyverse</w:t>
       </w:r>
       <w:proofErr w:type="spellEnd"/>
       <w:r>
-        <w:t xml:space="preserve">. </w:t>
-      </w:r>
-      <w:r>
-        <w:t xml:space="preserve">The resulting filtered tissue specific transcriptomes were merged into a single annotation file using the tools </w:t>
+        <w:t>, ggplot2</w:t>
+      </w:r>
+      <w:r>
+        <w:t xml:space="preserve">, </w:t>
       </w:r>
       <w:proofErr w:type="spellStart"/>
       <w:r>
-        <w:t>gffcompare</w:t>
+        <w:t>complexHeatmap</w:t>
       </w:r>
       <w:proofErr w:type="spellEnd"/>
       <w:r>
-        <w:t xml:space="preserve">*. For novel transcripts in this transcriptome, we used </w:t>
+        <w:t xml:space="preserve">, </w:t>
       </w:r>
       <w:proofErr w:type="spellStart"/>
       <w:r>
-        <w:t>TransDecoder</w:t>
+        <w:t>ggpubr</w:t>
       </w:r>
       <w:proofErr w:type="spellEnd"/>
       <w:r>
-        <w:t xml:space="preserve"> to find open reading frames for each</w:t>
-      </w:r>
-      <w:r>
-        <w:t xml:space="preserve"> novel</w:t>
-      </w:r>
-      <w:r>
-        <w:t xml:space="preserve"> transcript</w:t>
-      </w:r>
-      <w:r>
-        <w:t xml:space="preserve">. </w:t>
-      </w:r>
-    </w:p>
-    <w:p>
-      <w:pPr>
-        <w:ind w:firstLine="720"/>
-      </w:pPr>
-      <w:r>
-        <w:t xml:space="preserve">For each filtered tissue specific transcriptome, we took the resulting </w:t>
-      </w:r>
-      <w:proofErr w:type="spellStart"/>
-      <w:r>
-        <w:t>gtf</w:t>
-      </w:r>
-      <w:proofErr w:type="spellEnd"/>
-      <w:r>
-        <w:t xml:space="preserve"> and used it as the reference annotation for the splicing analysis tools </w:t>
-      </w:r>
-      <w:proofErr w:type="spellStart"/>
-      <w:r>
-        <w:t>rMATS</w:t>
-      </w:r>
-      <w:proofErr w:type="spellEnd"/>
-      <w:r>
-        <w:t>*, comparing each tissue against a synthetic set of samples constructed from random sampling from each tissue type.</w:t>
-      </w:r>
-      <w:r>
-        <w:t xml:space="preserve"> We then found the global percent spliced in</w:t>
-      </w:r>
-      <w:r>
-        <w:t xml:space="preserve"> </w:t>
-      </w:r>
-      <w:r>
-        <w:t xml:space="preserve">(PSI) for each alternatively spliced exon by summing all inclusion reads and all exclusion reads, </w:t>
-      </w:r>
-      <w:r>
-        <w:t>(</w:t>
-      </w:r>
-      <w:r>
-        <w:t>scaled for length</w:t>
-      </w:r>
-      <w:r>
-        <w:t>)</w:t>
-      </w:r>
-      <w:r>
-        <w:t xml:space="preserve"> for each AS event associated with a given exon</w:t>
-      </w:r>
-      <w:r>
-        <w:t xml:space="preserve"> in each sample.</w:t>
-      </w:r>
-      <w:bookmarkStart w:id="0" w:name="_GoBack"/>
-      <w:bookmarkEnd w:id="0"/>
+        <w:t xml:space="preserve">, </w:t>
+      </w:r>
+      <w:r>
+        <w:t xml:space="preserve"> </w:t>
+      </w:r>
+    </w:p>
+    <w:p>
+      <w:pPr>
+        <w:spacing w:line="360" w:lineRule="auto"/>
+      </w:pPr>
+    </w:p>
+    <w:p>
+      <w:pPr>
+        <w:spacing w:line="360" w:lineRule="auto"/>
+      </w:pPr>
+    </w:p>
+    <w:p>
+      <w:pPr>
+        <w:spacing w:line="360" w:lineRule="auto"/>
+      </w:pPr>
     </w:p>
     <w:sectPr>
       <w:pgSz w:w="12240" w:h="15840"/>
@@ -214,6 +1290,185 @@
     </w:sectPr>
   </w:body>
 </w:document>
+</file>
+
+<file path=word/comments.xml><?xml version="1.0" encoding="utf-8"?>
+<w:comments xmlns:wpc="http://schemas.microsoft.com/office/word/2010/wordprocessingCanvas" xmlns:cx="http://schemas.microsoft.com/office/drawing/2014/chartex" xmlns:cx1="http://schemas.microsoft.com/office/drawing/2015/9/8/chartex" xmlns:cx2="http://schemas.microsoft.com/office/drawing/2015/10/21/chartex" xmlns:cx3="http://schemas.microsoft.com/office/drawing/2016/5/9/chartex" xmlns:cx4="http://schemas.microsoft.com/office/drawing/2016/5/10/chartex" xmlns:cx5="http://schemas.microsoft.com/office/drawing/2016/5/11/chartex" xmlns:cx6="http://schemas.microsoft.com/office/drawing/2016/5/12/chartex" xmlns:cx7="http://schemas.microsoft.com/office/drawing/2016/5/13/chartex" xmlns:cx8="http://schemas.microsoft.com/office/drawing/2016/5/14/chartex" xmlns:mc="http://schemas.openxmlformats.org/markup-compatibility/2006" xmlns:aink="http://schemas.microsoft.com/office/drawing/2016/ink" xmlns:am3d="http://schemas.microsoft.com/office/drawing/2017/model3d" xmlns:o="urn:schemas-microsoft-com:office:office" xmlns:r="http://schemas.openxmlformats.org/officeDocument/2006/relationships" xmlns:m="http://schemas.openxmlformats.org/officeDocument/2006/math" xmlns:v="urn:schemas-microsoft-com:vml" xmlns:wp14="http://schemas.microsoft.com/office/word/2010/wordprocessingDrawing" xmlns:wp="http://schemas.openxmlformats.org/drawingml/2006/wordprocessingDrawing" xmlns:w10="urn:schemas-microsoft-com:office:word" xmlns:w="http://schemas.openxmlformats.org/wordprocessingml/2006/main" xmlns:w14="http://schemas.microsoft.com/office/word/2010/wordml" xmlns:w15="http://schemas.microsoft.com/office/word/2012/wordml" xmlns:w16cid="http://schemas.microsoft.com/office/word/2016/wordml/cid" xmlns:w16se="http://schemas.microsoft.com/office/word/2015/wordml/symex" xmlns:wpg="http://schemas.microsoft.com/office/word/2010/wordprocessingGroup" xmlns:wpi="http://schemas.microsoft.com/office/word/2010/wordprocessingInk" xmlns:wne="http://schemas.microsoft.com/office/word/2006/wordml" xmlns:wps="http://schemas.microsoft.com/office/word/2010/wordprocessingShape" mc:Ignorable="w14 w15 w16se w16cid wp14">
+  <w:comment w:id="0" w:author="Palin, Amy (NIH/NCI) [C]" w:date="2020-01-07T17:56:00Z" w:initials="PA([">
+    <w:p>
+      <w:pPr>
+        <w:pStyle w:val="CommentText"/>
+      </w:pPr>
+      <w:r>
+        <w:rPr>
+          <w:rStyle w:val="CommentReference"/>
+        </w:rPr>
+        <w:annotationRef/>
+      </w:r>
+      <w:r>
+        <w:t xml:space="preserve">Include </w:t>
+      </w:r>
+      <w:r>
+        <w:t>citations for these tools</w:t>
+      </w:r>
+      <w:r>
+        <w:t xml:space="preserve"> and assemblies</w:t>
+      </w:r>
+    </w:p>
+  </w:comment>
+  <w:comment w:id="1" w:author="Palin, Amy (NIH/NCI) [C]" w:date="2020-01-07T17:50:00Z" w:initials="PA([">
+    <w:p>
+      <w:pPr>
+        <w:pStyle w:val="CommentText"/>
+      </w:pPr>
+      <w:r>
+        <w:rPr>
+          <w:rStyle w:val="CommentReference"/>
+        </w:rPr>
+        <w:annotationRef/>
+      </w:r>
+      <w:r>
+        <w:t>What’s this acronym?</w:t>
+      </w:r>
+    </w:p>
+  </w:comment>
+  <w:comment w:id="3" w:author="Palin, Amy (NIH/NCI) [C]" w:date="2020-01-07T17:51:00Z" w:initials="PA([">
+    <w:p>
+      <w:pPr>
+        <w:pStyle w:val="CommentText"/>
+      </w:pPr>
+      <w:r>
+        <w:rPr>
+          <w:rStyle w:val="CommentReference"/>
+        </w:rPr>
+        <w:annotationRef/>
+      </w:r>
+      <w:r>
+        <w:t>It took me a couple of reads to understand this</w:t>
+      </w:r>
+    </w:p>
+  </w:comment>
+  <w:comment w:id="2" w:author="Swamy, Vinay (NIH/NEI) [F]" w:date="2020-01-13T10:32:00Z" w:initials="SV([">
+    <w:p>
+      <w:pPr>
+        <w:pStyle w:val="CommentText"/>
+      </w:pPr>
+      <w:r>
+        <w:rPr>
+          <w:rStyle w:val="CommentReference"/>
+        </w:rPr>
+        <w:annotationRef/>
+      </w:r>
+      <w:r>
+        <w:t>Rewrite for clarity</w:t>
+      </w:r>
+    </w:p>
+  </w:comment>
+  <w:comment w:id="4" w:author="Palin, Amy (NIH/NCI) [C]" w:date="2020-01-07T17:52:00Z" w:initials="PA([">
+    <w:p>
+      <w:pPr>
+        <w:pStyle w:val="CommentText"/>
+      </w:pPr>
+      <w:r>
+        <w:rPr>
+          <w:rStyle w:val="CommentReference"/>
+        </w:rPr>
+        <w:annotationRef/>
+      </w:r>
+      <w:r>
+        <w:t>Keep the terms consistent for clarity.</w:t>
+      </w:r>
+    </w:p>
+  </w:comment>
+  <w:comment w:id="5" w:author="Swamy, Vinay (NIH/NEI) [F]" w:date="2020-01-13T10:33:00Z" w:initials="SV([">
+    <w:p>
+      <w:pPr>
+        <w:pStyle w:val="CommentText"/>
+      </w:pPr>
+      <w:r>
+        <w:rPr>
+          <w:rStyle w:val="CommentReference"/>
+        </w:rPr>
+        <w:annotationRef/>
+      </w:r>
+      <w:r>
+        <w:t xml:space="preserve">Reword </w:t>
+      </w:r>
+    </w:p>
+  </w:comment>
+  <w:comment w:id="7" w:author="Maggie" w:date="2020-01-08T20:31:00Z" w:initials="M">
+    <w:p>
+      <w:pPr>
+        <w:pStyle w:val="CommentText"/>
+      </w:pPr>
+      <w:r>
+        <w:rPr>
+          <w:rStyle w:val="CommentReference"/>
+        </w:rPr>
+        <w:annotationRef/>
+      </w:r>
+      <w:r>
+        <w:t>“spliced”?</w:t>
+      </w:r>
+    </w:p>
+  </w:comment>
+  <w:comment w:id="8" w:author="Matus Nicodemos, Rodrigo (NIH/VRC) [F]" w:date="2020-01-09T12:29:00Z" w:initials="MNR([">
+    <w:p>
+      <w:pPr>
+        <w:pStyle w:val="CommentText"/>
+      </w:pPr>
+      <w:r>
+        <w:rPr>
+          <w:rStyle w:val="CommentReference"/>
+        </w:rPr>
+        <w:annotationRef/>
+      </w:r>
+      <w:r>
+        <w:t>Spliced?</w:t>
+      </w:r>
+    </w:p>
+  </w:comment>
+</w:comments>
+</file>
+
+<file path=word/commentsExtended.xml><?xml version="1.0" encoding="utf-8"?>
+<w15:commentsEx xmlns:wpc="http://schemas.microsoft.com/office/word/2010/wordprocessingCanvas" xmlns:cx="http://schemas.microsoft.com/office/drawing/2014/chartex" xmlns:cx1="http://schemas.microsoft.com/office/drawing/2015/9/8/chartex" xmlns:cx2="http://schemas.microsoft.com/office/drawing/2015/10/21/chartex" xmlns:cx3="http://schemas.microsoft.com/office/drawing/2016/5/9/chartex" xmlns:cx4="http://schemas.microsoft.com/office/drawing/2016/5/10/chartex" xmlns:cx5="http://schemas.microsoft.com/office/drawing/2016/5/11/chartex" xmlns:cx6="http://schemas.microsoft.com/office/drawing/2016/5/12/chartex" xmlns:cx7="http://schemas.microsoft.com/office/drawing/2016/5/13/chartex" xmlns:cx8="http://schemas.microsoft.com/office/drawing/2016/5/14/chartex" xmlns:mc="http://schemas.openxmlformats.org/markup-compatibility/2006" xmlns:aink="http://schemas.microsoft.com/office/drawing/2016/ink" xmlns:am3d="http://schemas.microsoft.com/office/drawing/2017/model3d" xmlns:o="urn:schemas-microsoft-com:office:office" xmlns:r="http://schemas.openxmlformats.org/officeDocument/2006/relationships" xmlns:m="http://schemas.openxmlformats.org/officeDocument/2006/math" xmlns:v="urn:schemas-microsoft-com:vml" xmlns:wp14="http://schemas.microsoft.com/office/word/2010/wordprocessingDrawing" xmlns:wp="http://schemas.openxmlformats.org/drawingml/2006/wordprocessingDrawing" xmlns:w10="urn:schemas-microsoft-com:office:word" xmlns:w="http://schemas.openxmlformats.org/wordprocessingml/2006/main" xmlns:w14="http://schemas.microsoft.com/office/word/2010/wordml" xmlns:w15="http://schemas.microsoft.com/office/word/2012/wordml" xmlns:w16cid="http://schemas.microsoft.com/office/word/2016/wordml/cid" xmlns:w16se="http://schemas.microsoft.com/office/word/2015/wordml/symex" xmlns:wpg="http://schemas.microsoft.com/office/word/2010/wordprocessingGroup" xmlns:wpi="http://schemas.microsoft.com/office/word/2010/wordprocessingInk" xmlns:wne="http://schemas.microsoft.com/office/word/2006/wordml" xmlns:wps="http://schemas.microsoft.com/office/word/2010/wordprocessingShape" mc:Ignorable="w14 w15 w16se w16cid wp14">
+  <w15:commentEx w15:paraId="34468BD6" w15:done="0"/>
+  <w15:commentEx w15:paraId="2030D18C" w15:done="0"/>
+  <w15:commentEx w15:paraId="295DEC26" w15:done="0"/>
+  <w15:commentEx w15:paraId="5222AFEE" w15:done="0"/>
+  <w15:commentEx w15:paraId="5825ADEE" w15:done="0"/>
+  <w15:commentEx w15:paraId="4B34D432" w15:done="0"/>
+  <w15:commentEx w15:paraId="23DA7BE2" w15:done="0"/>
+  <w15:commentEx w15:paraId="4019F77F" w15:done="1"/>
+</w15:commentsEx>
+</file>
+
+<file path=word/commentsIds.xml><?xml version="1.0" encoding="utf-8"?>
+<w16cid:commentsIds xmlns:wpc="http://schemas.microsoft.com/office/word/2010/wordprocessingCanvas" xmlns:cx="http://schemas.microsoft.com/office/drawing/2014/chartex" xmlns:cx1="http://schemas.microsoft.com/office/drawing/2015/9/8/chartex" xmlns:cx2="http://schemas.microsoft.com/office/drawing/2015/10/21/chartex" xmlns:cx3="http://schemas.microsoft.com/office/drawing/2016/5/9/chartex" xmlns:cx4="http://schemas.microsoft.com/office/drawing/2016/5/10/chartex" xmlns:cx5="http://schemas.microsoft.com/office/drawing/2016/5/11/chartex" xmlns:cx6="http://schemas.microsoft.com/office/drawing/2016/5/12/chartex" xmlns:cx7="http://schemas.microsoft.com/office/drawing/2016/5/13/chartex" xmlns:cx8="http://schemas.microsoft.com/office/drawing/2016/5/14/chartex" xmlns:mc="http://schemas.openxmlformats.org/markup-compatibility/2006" xmlns:aink="http://schemas.microsoft.com/office/drawing/2016/ink" xmlns:am3d="http://schemas.microsoft.com/office/drawing/2017/model3d" xmlns:o="urn:schemas-microsoft-com:office:office" xmlns:r="http://schemas.openxmlformats.org/officeDocument/2006/relationships" xmlns:m="http://schemas.openxmlformats.org/officeDocument/2006/math" xmlns:v="urn:schemas-microsoft-com:vml" xmlns:wp14="http://schemas.microsoft.com/office/word/2010/wordprocessingDrawing" xmlns:wp="http://schemas.openxmlformats.org/drawingml/2006/wordprocessingDrawing" xmlns:w10="urn:schemas-microsoft-com:office:word" xmlns:w="http://schemas.openxmlformats.org/wordprocessingml/2006/main" xmlns:w14="http://schemas.microsoft.com/office/word/2010/wordml" xmlns:w15="http://schemas.microsoft.com/office/word/2012/wordml" xmlns:w16cid="http://schemas.microsoft.com/office/word/2016/wordml/cid" xmlns:w16se="http://schemas.microsoft.com/office/word/2015/wordml/symex" xmlns:wpg="http://schemas.microsoft.com/office/word/2010/wordprocessingGroup" xmlns:wpi="http://schemas.microsoft.com/office/word/2010/wordprocessingInk" xmlns:wne="http://schemas.microsoft.com/office/word/2006/wordml" xmlns:wps="http://schemas.microsoft.com/office/word/2010/wordprocessingShape" mc:Ignorable="w14 w15 w16se w16cid wp14">
+  <w16cid:commentId w16cid:paraId="34468BD6" w16cid:durableId="21BF44EB"/>
+  <w16cid:commentId w16cid:paraId="2030D18C" w16cid:durableId="21BF4369"/>
+  <w16cid:commentId w16cid:paraId="295DEC26" w16cid:durableId="21BF43B0"/>
+  <w16cid:commentId w16cid:paraId="5222AFEE" w16cid:durableId="21C6C5B0"/>
+  <w16cid:commentId w16cid:paraId="5825ADEE" w16cid:durableId="21BF43DB"/>
+  <w16cid:commentId w16cid:paraId="4B34D432" w16cid:durableId="21C6C5F4"/>
+  <w16cid:commentId w16cid:paraId="23DA7BE2" w16cid:durableId="21C0BA90"/>
+  <w16cid:commentId w16cid:paraId="4019F77F" w16cid:durableId="21C6CD0D"/>
+</w16cid:commentsIds>
+</file>
+
+<file path=word/people.xml><?xml version="1.0" encoding="utf-8"?>
+<w15:people xmlns:wpc="http://schemas.microsoft.com/office/word/2010/wordprocessingCanvas" xmlns:cx="http://schemas.microsoft.com/office/drawing/2014/chartex" xmlns:cx1="http://schemas.microsoft.com/office/drawing/2015/9/8/chartex" xmlns:cx2="http://schemas.microsoft.com/office/drawing/2015/10/21/chartex" xmlns:cx3="http://schemas.microsoft.com/office/drawing/2016/5/9/chartex" xmlns:cx4="http://schemas.microsoft.com/office/drawing/2016/5/10/chartex" xmlns:cx5="http://schemas.microsoft.com/office/drawing/2016/5/11/chartex" xmlns:cx6="http://schemas.microsoft.com/office/drawing/2016/5/12/chartex" xmlns:cx7="http://schemas.microsoft.com/office/drawing/2016/5/13/chartex" xmlns:cx8="http://schemas.microsoft.com/office/drawing/2016/5/14/chartex" xmlns:mc="http://schemas.openxmlformats.org/markup-compatibility/2006" xmlns:aink="http://schemas.microsoft.com/office/drawing/2016/ink" xmlns:am3d="http://schemas.microsoft.com/office/drawing/2017/model3d" xmlns:o="urn:schemas-microsoft-com:office:office" xmlns:r="http://schemas.openxmlformats.org/officeDocument/2006/relationships" xmlns:m="http://schemas.openxmlformats.org/officeDocument/2006/math" xmlns:v="urn:schemas-microsoft-com:vml" xmlns:wp14="http://schemas.microsoft.com/office/word/2010/wordprocessingDrawing" xmlns:wp="http://schemas.openxmlformats.org/drawingml/2006/wordprocessingDrawing" xmlns:w10="urn:schemas-microsoft-com:office:word" xmlns:w="http://schemas.openxmlformats.org/wordprocessingml/2006/main" xmlns:w14="http://schemas.microsoft.com/office/word/2010/wordml" xmlns:w15="http://schemas.microsoft.com/office/word/2012/wordml" xmlns:w16cid="http://schemas.microsoft.com/office/word/2016/wordml/cid" xmlns:w16se="http://schemas.microsoft.com/office/word/2015/wordml/symex" xmlns:wpg="http://schemas.microsoft.com/office/word/2010/wordprocessingGroup" xmlns:wpi="http://schemas.microsoft.com/office/word/2010/wordprocessingInk" xmlns:wne="http://schemas.microsoft.com/office/word/2006/wordml" xmlns:wps="http://schemas.microsoft.com/office/word/2010/wordprocessingShape" mc:Ignorable="w14 w15 w16se w16cid wp14">
+  <w15:person w15:author="Palin, Amy (NIH/NCI) [C]">
+    <w15:presenceInfo w15:providerId="AD" w15:userId="S::palinac@nih.gov::7a4b0d82-a3c7-45fb-93b3-95eab5b927ff"/>
+  </w15:person>
+  <w15:person w15:author="Swamy, Vinay (NIH/NEI) [F]">
+    <w15:presenceInfo w15:providerId="AD" w15:userId="S::swamyvs@nih.gov::708af229-3b50-4876-8603-bee197c1f778"/>
+  </w15:person>
+  <w15:person w15:author="Matus Nicodemos, Rodrigo (NIH/VRC) [F]">
+    <w15:presenceInfo w15:providerId="AD" w15:userId="S::matusnicodemora@nih.gov::17bd1abb-1f70-472d-ac8e-be7edea8a65c"/>
+  </w15:person>
+</w15:people>
 </file>
 
 <file path=word/styles.xml><?xml version="1.0" encoding="utf-8"?>
@@ -229,7 +1484,7 @@
     </w:rPrDefault>
     <w:pPrDefault/>
   </w:docDefaults>
-  <w:latentStyles w:defLockedState="0" w:defUIPriority="99" w:defSemiHidden="0" w:defUnhideWhenUsed="0" w:defQFormat="0" w:count="377">
+  <w:latentStyles w:defLockedState="0" w:defUIPriority="99" w:defSemiHidden="0" w:defUnhideWhenUsed="0" w:defQFormat="0" w:count="376">
     <w:lsdException w:name="Normal" w:uiPriority="0" w:qFormat="1"/>
     <w:lsdException w:name="heading 1" w:uiPriority="9" w:qFormat="1"/>
     <w:lsdException w:name="heading 2" w:semiHidden="1" w:uiPriority="9" w:unhideWhenUsed="1" w:qFormat="1"/>
@@ -335,6 +1590,7 @@
     <w:lsdException w:name="HTML Sample" w:semiHidden="1" w:unhideWhenUsed="1"/>
     <w:lsdException w:name="HTML Typewriter" w:semiHidden="1" w:unhideWhenUsed="1"/>
     <w:lsdException w:name="HTML Variable" w:semiHidden="1" w:unhideWhenUsed="1"/>
+    <w:lsdException w:name="Normal Table" w:semiHidden="1" w:unhideWhenUsed="1"/>
     <w:lsdException w:name="annotation subject" w:semiHidden="1" w:unhideWhenUsed="1"/>
     <w:lsdException w:name="No List" w:semiHidden="1" w:unhideWhenUsed="1"/>
     <w:lsdException w:name="Outline List 1" w:semiHidden="1" w:unhideWhenUsed="1"/>
@@ -381,8 +1637,10 @@
     <w:lsdException w:name="Table Subtle 2" w:semiHidden="1" w:unhideWhenUsed="1"/>
     <w:lsdException w:name="Table Web 1" w:semiHidden="1" w:unhideWhenUsed="1"/>
     <w:lsdException w:name="Table Web 2" w:semiHidden="1" w:unhideWhenUsed="1"/>
+    <w:lsdException w:name="Table Web 3" w:semiHidden="1" w:unhideWhenUsed="1"/>
     <w:lsdException w:name="Balloon Text" w:semiHidden="1" w:unhideWhenUsed="1"/>
     <w:lsdException w:name="Table Grid" w:uiPriority="39"/>
+    <w:lsdException w:name="Table Theme" w:semiHidden="1" w:unhideWhenUsed="1"/>
     <w:lsdException w:name="Placeholder Text" w:semiHidden="1"/>
     <w:lsdException w:name="No Spacing" w:uiPriority="1" w:qFormat="1"/>
     <w:lsdException w:name="Light Shading" w:uiPriority="60"/>
@@ -603,7 +1861,6 @@
     <w:lsdException w:name="Hashtag" w:semiHidden="1" w:unhideWhenUsed="1"/>
     <w:lsdException w:name="Unresolved Mention" w:semiHidden="1" w:unhideWhenUsed="1"/>
     <w:lsdException w:name="Smart Link" w:semiHidden="1" w:unhideWhenUsed="1"/>
-    <w:lsdException w:name="Smart Link Error" w:semiHidden="1" w:unhideWhenUsed="1"/>
   </w:latentStyles>
   <w:style w:type="paragraph" w:default="1" w:styleId="Normal">
     <w:name w:val="Normal"/>
@@ -635,6 +1892,150 @@
     <w:uiPriority w:val="99"/>
     <w:semiHidden/>
     <w:unhideWhenUsed/>
+  </w:style>
+  <w:style w:type="character" w:styleId="Hyperlink">
+    <w:name w:val="Hyperlink"/>
+    <w:basedOn w:val="DefaultParagraphFont"/>
+    <w:uiPriority w:val="99"/>
+    <w:unhideWhenUsed/>
+    <w:rsid w:val="00FA7CA2"/>
+    <w:rPr>
+      <w:color w:val="0563C1" w:themeColor="hyperlink"/>
+      <w:u w:val="single"/>
+    </w:rPr>
+  </w:style>
+  <w:style w:type="character" w:styleId="UnresolvedMention">
+    <w:name w:val="Unresolved Mention"/>
+    <w:basedOn w:val="DefaultParagraphFont"/>
+    <w:uiPriority w:val="99"/>
+    <w:semiHidden/>
+    <w:unhideWhenUsed/>
+    <w:rsid w:val="00FA7CA2"/>
+    <w:rPr>
+      <w:color w:val="605E5C"/>
+      <w:shd w:val="clear" w:color="auto" w:fill="E1DFDD"/>
+    </w:rPr>
+  </w:style>
+  <w:style w:type="character" w:styleId="FollowedHyperlink">
+    <w:name w:val="FollowedHyperlink"/>
+    <w:basedOn w:val="DefaultParagraphFont"/>
+    <w:uiPriority w:val="99"/>
+    <w:semiHidden/>
+    <w:unhideWhenUsed/>
+    <w:rsid w:val="00B17255"/>
+    <w:rPr>
+      <w:color w:val="954F72" w:themeColor="followedHyperlink"/>
+      <w:u w:val="single"/>
+    </w:rPr>
+  </w:style>
+  <w:style w:type="character" w:styleId="PlaceholderText">
+    <w:name w:val="Placeholder Text"/>
+    <w:basedOn w:val="DefaultParagraphFont"/>
+    <w:uiPriority w:val="99"/>
+    <w:semiHidden/>
+    <w:rsid w:val="001A065C"/>
+    <w:rPr>
+      <w:color w:val="808080"/>
+    </w:rPr>
+  </w:style>
+  <w:style w:type="paragraph" w:styleId="BalloonText">
+    <w:name w:val="Balloon Text"/>
+    <w:basedOn w:val="Normal"/>
+    <w:link w:val="BalloonTextChar"/>
+    <w:uiPriority w:val="99"/>
+    <w:semiHidden/>
+    <w:unhideWhenUsed/>
+    <w:rsid w:val="00ED68DF"/>
+    <w:rPr>
+      <w:rFonts w:ascii="Times New Roman" w:hAnsi="Times New Roman" w:cs="Times New Roman"/>
+      <w:sz w:val="18"/>
+      <w:szCs w:val="18"/>
+    </w:rPr>
+  </w:style>
+  <w:style w:type="character" w:customStyle="1" w:styleId="BalloonTextChar">
+    <w:name w:val="Balloon Text Char"/>
+    <w:basedOn w:val="DefaultParagraphFont"/>
+    <w:link w:val="BalloonText"/>
+    <w:uiPriority w:val="99"/>
+    <w:semiHidden/>
+    <w:rsid w:val="00ED68DF"/>
+    <w:rPr>
+      <w:rFonts w:ascii="Times New Roman" w:hAnsi="Times New Roman" w:cs="Times New Roman"/>
+      <w:sz w:val="18"/>
+      <w:szCs w:val="18"/>
+    </w:rPr>
+  </w:style>
+  <w:style w:type="character" w:styleId="CommentReference">
+    <w:name w:val="annotation reference"/>
+    <w:basedOn w:val="DefaultParagraphFont"/>
+    <w:uiPriority w:val="99"/>
+    <w:semiHidden/>
+    <w:unhideWhenUsed/>
+    <w:rsid w:val="00ED68DF"/>
+    <w:rPr>
+      <w:sz w:val="16"/>
+      <w:szCs w:val="16"/>
+    </w:rPr>
+  </w:style>
+  <w:style w:type="paragraph" w:styleId="CommentText">
+    <w:name w:val="annotation text"/>
+    <w:basedOn w:val="Normal"/>
+    <w:link w:val="CommentTextChar"/>
+    <w:uiPriority w:val="99"/>
+    <w:semiHidden/>
+    <w:unhideWhenUsed/>
+    <w:rsid w:val="00ED68DF"/>
+    <w:rPr>
+      <w:sz w:val="20"/>
+      <w:szCs w:val="20"/>
+    </w:rPr>
+  </w:style>
+  <w:style w:type="character" w:customStyle="1" w:styleId="CommentTextChar">
+    <w:name w:val="Comment Text Char"/>
+    <w:basedOn w:val="DefaultParagraphFont"/>
+    <w:link w:val="CommentText"/>
+    <w:uiPriority w:val="99"/>
+    <w:semiHidden/>
+    <w:rsid w:val="00ED68DF"/>
+    <w:rPr>
+      <w:sz w:val="20"/>
+      <w:szCs w:val="20"/>
+    </w:rPr>
+  </w:style>
+  <w:style w:type="paragraph" w:styleId="CommentSubject">
+    <w:name w:val="annotation subject"/>
+    <w:basedOn w:val="CommentText"/>
+    <w:next w:val="CommentText"/>
+    <w:link w:val="CommentSubjectChar"/>
+    <w:uiPriority w:val="99"/>
+    <w:semiHidden/>
+    <w:unhideWhenUsed/>
+    <w:rsid w:val="00ED68DF"/>
+    <w:rPr>
+      <w:b/>
+      <w:bCs/>
+    </w:rPr>
+  </w:style>
+  <w:style w:type="character" w:customStyle="1" w:styleId="CommentSubjectChar">
+    <w:name w:val="Comment Subject Char"/>
+    <w:basedOn w:val="CommentTextChar"/>
+    <w:link w:val="CommentSubject"/>
+    <w:uiPriority w:val="99"/>
+    <w:semiHidden/>
+    <w:rsid w:val="00ED68DF"/>
+    <w:rPr>
+      <w:b/>
+      <w:bCs/>
+      <w:sz w:val="20"/>
+      <w:szCs w:val="20"/>
+    </w:rPr>
+  </w:style>
+  <w:style w:type="paragraph" w:styleId="Revision">
+    <w:name w:val="Revision"/>
+    <w:hidden/>
+    <w:uiPriority w:val="99"/>
+    <w:semiHidden/>
+    <w:rsid w:val="00AC4F65"/>
   </w:style>
 </w:styles>
 </file>
@@ -932,4 +2333,16 @@
     </a:ext>
   </a:extLst>
 </a:theme>
+</file>
+
+<file path=customXml/item1.xml><?xml version="1.0" encoding="utf-8"?>
+<b:Sources xmlns:b="http://schemas.openxmlformats.org/officeDocument/2006/bibliography" xmlns="http://schemas.openxmlformats.org/officeDocument/2006/bibliography" SelectedStyle="/APASixthEditionOfficeOnline.xsl" StyleName="APA" Version="6"/>
+</file>
+
+<file path=customXml/itemProps1.xml><?xml version="1.0" encoding="utf-8"?>
+<ds:datastoreItem xmlns:ds="http://schemas.openxmlformats.org/officeDocument/2006/customXml" ds:itemID="{E9EA3F2F-BD39-ED4A-B709-2794B6A83101}">
+  <ds:schemaRefs>
+    <ds:schemaRef ds:uri="http://schemas.openxmlformats.org/officeDocument/2006/bibliography"/>
+  </ds:schemaRefs>
+</ds:datastoreItem>
 </file>
</xml_diff>